<commit_message>
cetak izin visite dokter
</commit_message>
<xml_diff>
--- a/plugins/kepegawaian/template/cetakCuti.docx
+++ b/plugins/kepegawaian/template/cetakCuti.docx
@@ -2522,8 +2522,8 @@
         <w:tblLook w:val="0000" w:firstRow="0" w:lastRow="0" w:firstColumn="0" w:lastColumn="0" w:noHBand="0" w:noVBand="0"/>
       </w:tblPr>
       <w:tblGrid>
-        <w:gridCol w:w="6840"/>
-        <w:gridCol w:w="3240"/>
+        <w:gridCol w:w="6655"/>
+        <w:gridCol w:w="3425"/>
       </w:tblGrid>
       <w:tr>
         <w:trPr>
@@ -2564,23 +2564,23 @@
         </w:trPr>
         <w:tc>
           <w:tcPr>
-            <w:tcW w:w="6840" w:type="dxa"/>
-            <w:tcMar>
-              <w:left w:w="28" w:type="dxa"/>
-              <w:right w:w="28" w:type="dxa"/>
-            </w:tcMar>
-          </w:tcPr>
-          <w:p>
-            <w:pPr>
-              <w:rPr>
-                <w:lang w:val="en-US"/>
-              </w:rPr>
-            </w:pPr>
-          </w:p>
-        </w:tc>
-        <w:tc>
-          <w:tcPr>
-            <w:tcW w:w="3240" w:type="dxa"/>
+            <w:tcW w:w="6655" w:type="dxa"/>
+            <w:tcMar>
+              <w:left w:w="28" w:type="dxa"/>
+              <w:right w:w="28" w:type="dxa"/>
+            </w:tcMar>
+          </w:tcPr>
+          <w:p>
+            <w:pPr>
+              <w:rPr>
+                <w:lang w:val="en-US"/>
+              </w:rPr>
+            </w:pPr>
+          </w:p>
+        </w:tc>
+        <w:tc>
+          <w:tcPr>
+            <w:tcW w:w="3425" w:type="dxa"/>
             <w:tcMar>
               <w:left w:w="28" w:type="dxa"/>
               <w:right w:w="28" w:type="dxa"/>
@@ -2649,12 +2649,12 @@
       </w:tr>
       <w:tr>
         <w:trPr>
-          <w:trHeight w:val="800"/>
+          <w:trHeight w:val="1234"/>
           <w:jc w:val="center"/>
         </w:trPr>
         <w:tc>
           <w:tcPr>
-            <w:tcW w:w="6840" w:type="dxa"/>
+            <w:tcW w:w="6655" w:type="dxa"/>
             <w:tcMar>
               <w:left w:w="28" w:type="dxa"/>
               <w:right w:w="28" w:type="dxa"/>
@@ -2696,7 +2696,7 @@
         </w:tc>
         <w:tc>
           <w:tcPr>
-            <w:tcW w:w="3240" w:type="dxa"/>
+            <w:tcW w:w="3425" w:type="dxa"/>
             <w:tcMar>
               <w:left w:w="28" w:type="dxa"/>
               <w:right w:w="28" w:type="dxa"/>
@@ -2879,8 +2879,8 @@
       <w:tblGrid>
         <w:gridCol w:w="1440"/>
         <w:gridCol w:w="2880"/>
-        <w:gridCol w:w="2520"/>
-        <w:gridCol w:w="3240"/>
+        <w:gridCol w:w="2335"/>
+        <w:gridCol w:w="3425"/>
       </w:tblGrid>
       <w:tr>
         <w:trPr>
@@ -2973,7 +2973,7 @@
         </w:tc>
         <w:tc>
           <w:tcPr>
-            <w:tcW w:w="2520" w:type="dxa"/>
+            <w:tcW w:w="2335" w:type="dxa"/>
             <w:tcMar>
               <w:left w:w="28" w:type="dxa"/>
               <w:right w:w="28" w:type="dxa"/>
@@ -2999,7 +2999,7 @@
         </w:tc>
         <w:tc>
           <w:tcPr>
-            <w:tcW w:w="3240" w:type="dxa"/>
+            <w:tcW w:w="3425" w:type="dxa"/>
             <w:tcMar>
               <w:left w:w="28" w:type="dxa"/>
               <w:right w:w="28" w:type="dxa"/>
@@ -3066,25 +3066,25 @@
         </w:tc>
         <w:tc>
           <w:tcPr>
-            <w:tcW w:w="2520" w:type="dxa"/>
-            <w:tcMar>
-              <w:left w:w="28" w:type="dxa"/>
-              <w:right w:w="28" w:type="dxa"/>
-            </w:tcMar>
-          </w:tcPr>
-          <w:p>
-            <w:pPr>
-              <w:rPr>
-                <w:sz w:val="22"/>
-                <w:szCs w:val="22"/>
-                <w:lang w:val="en-US"/>
-              </w:rPr>
-            </w:pPr>
-          </w:p>
-        </w:tc>
-        <w:tc>
-          <w:tcPr>
-            <w:tcW w:w="3240" w:type="dxa"/>
+            <w:tcW w:w="2335" w:type="dxa"/>
+            <w:tcMar>
+              <w:left w:w="28" w:type="dxa"/>
+              <w:right w:w="28" w:type="dxa"/>
+            </w:tcMar>
+          </w:tcPr>
+          <w:p>
+            <w:pPr>
+              <w:rPr>
+                <w:sz w:val="22"/>
+                <w:szCs w:val="22"/>
+                <w:lang w:val="en-US"/>
+              </w:rPr>
+            </w:pPr>
+          </w:p>
+        </w:tc>
+        <w:tc>
+          <w:tcPr>
+            <w:tcW w:w="3425" w:type="dxa"/>
             <w:tcMar>
               <w:left w:w="28" w:type="dxa"/>
               <w:right w:w="28" w:type="dxa"/>
@@ -3104,7 +3104,7 @@
       <w:tr>
         <w:trPr>
           <w:cantSplit/>
-          <w:trHeight w:hRule="exact" w:val="1491"/>
+          <w:trHeight w:hRule="exact" w:val="1730"/>
           <w:jc w:val="center"/>
         </w:trPr>
         <w:tc>
@@ -3145,25 +3145,25 @@
         </w:tc>
         <w:tc>
           <w:tcPr>
-            <w:tcW w:w="2520" w:type="dxa"/>
-            <w:tcMar>
-              <w:left w:w="28" w:type="dxa"/>
-              <w:right w:w="28" w:type="dxa"/>
-            </w:tcMar>
-          </w:tcPr>
-          <w:p>
-            <w:pPr>
-              <w:rPr>
-                <w:sz w:val="22"/>
-                <w:szCs w:val="22"/>
-                <w:lang w:val="en-US"/>
-              </w:rPr>
-            </w:pPr>
-          </w:p>
-        </w:tc>
-        <w:tc>
-          <w:tcPr>
-            <w:tcW w:w="3240" w:type="dxa"/>
+            <w:tcW w:w="2335" w:type="dxa"/>
+            <w:tcMar>
+              <w:left w:w="28" w:type="dxa"/>
+              <w:right w:w="28" w:type="dxa"/>
+            </w:tcMar>
+          </w:tcPr>
+          <w:p>
+            <w:pPr>
+              <w:rPr>
+                <w:sz w:val="22"/>
+                <w:szCs w:val="22"/>
+                <w:lang w:val="en-US"/>
+              </w:rPr>
+            </w:pPr>
+          </w:p>
+        </w:tc>
+        <w:tc>
+          <w:tcPr>
+            <w:tcW w:w="3425" w:type="dxa"/>
             <w:tcMar>
               <w:left w:w="28" w:type="dxa"/>
               <w:right w:w="28" w:type="dxa"/>
@@ -3196,6 +3196,16 @@
               </w:rPr>
               <w:t xml:space="preserve">, </w:t>
             </w:r>
+          </w:p>
+          <w:p>
+            <w:pPr>
+              <w:jc w:val="center"/>
+              <w:rPr>
+                <w:sz w:val="20"/>
+                <w:szCs w:val="20"/>
+                <w:lang w:val="en-US"/>
+              </w:rPr>
+            </w:pPr>
             <w:proofErr w:type="spellStart"/>
             <w:r>
               <w:rPr>
@@ -3232,16 +3242,6 @@
               </w:rPr>
               <w:t>/</w:t>
             </w:r>
-          </w:p>
-          <w:p>
-            <w:pPr>
-              <w:jc w:val="center"/>
-              <w:rPr>
-                <w:sz w:val="20"/>
-                <w:szCs w:val="20"/>
-                <w:lang w:val="en-US"/>
-              </w:rPr>
-            </w:pPr>
             <w:proofErr w:type="spellStart"/>
             <w:r>
               <w:rPr>
@@ -3252,6 +3252,15 @@
               <w:t>Instalasi</w:t>
             </w:r>
             <w:proofErr w:type="spellEnd"/>
+          </w:p>
+          <w:p>
+            <w:pPr>
+              <w:rPr>
+                <w:sz w:val="20"/>
+                <w:szCs w:val="20"/>
+                <w:lang w:val="en-US"/>
+              </w:rPr>
+            </w:pPr>
           </w:p>
           <w:p>
             <w:pPr>
@@ -3377,8 +3386,8 @@
       <w:tblGrid>
         <w:gridCol w:w="1440"/>
         <w:gridCol w:w="2880"/>
-        <w:gridCol w:w="2520"/>
-        <w:gridCol w:w="3240"/>
+        <w:gridCol w:w="2335"/>
+        <w:gridCol w:w="3425"/>
       </w:tblGrid>
       <w:tr>
         <w:trPr>
@@ -3471,7 +3480,7 @@
         </w:tc>
         <w:tc>
           <w:tcPr>
-            <w:tcW w:w="2520" w:type="dxa"/>
+            <w:tcW w:w="2335" w:type="dxa"/>
             <w:tcMar>
               <w:left w:w="28" w:type="dxa"/>
               <w:right w:w="28" w:type="dxa"/>
@@ -3497,7 +3506,7 @@
         </w:tc>
         <w:tc>
           <w:tcPr>
-            <w:tcW w:w="3240" w:type="dxa"/>
+            <w:tcW w:w="3425" w:type="dxa"/>
             <w:tcMar>
               <w:left w:w="28" w:type="dxa"/>
               <w:right w:w="28" w:type="dxa"/>
@@ -3564,25 +3573,25 @@
         </w:tc>
         <w:tc>
           <w:tcPr>
-            <w:tcW w:w="2520" w:type="dxa"/>
-            <w:tcMar>
-              <w:left w:w="28" w:type="dxa"/>
-              <w:right w:w="28" w:type="dxa"/>
-            </w:tcMar>
-          </w:tcPr>
-          <w:p>
-            <w:pPr>
-              <w:rPr>
-                <w:sz w:val="22"/>
-                <w:szCs w:val="22"/>
-                <w:lang w:val="en-US"/>
-              </w:rPr>
-            </w:pPr>
-          </w:p>
-        </w:tc>
-        <w:tc>
-          <w:tcPr>
-            <w:tcW w:w="3240" w:type="dxa"/>
+            <w:tcW w:w="2335" w:type="dxa"/>
+            <w:tcMar>
+              <w:left w:w="28" w:type="dxa"/>
+              <w:right w:w="28" w:type="dxa"/>
+            </w:tcMar>
+          </w:tcPr>
+          <w:p>
+            <w:pPr>
+              <w:rPr>
+                <w:sz w:val="22"/>
+                <w:szCs w:val="22"/>
+                <w:lang w:val="en-US"/>
+              </w:rPr>
+            </w:pPr>
+          </w:p>
+        </w:tc>
+        <w:tc>
+          <w:tcPr>
+            <w:tcW w:w="3425" w:type="dxa"/>
             <w:tcMar>
               <w:left w:w="28" w:type="dxa"/>
               <w:right w:w="28" w:type="dxa"/>
@@ -3602,7 +3611,7 @@
       <w:tr>
         <w:trPr>
           <w:cantSplit/>
-          <w:trHeight w:hRule="exact" w:val="1185"/>
+          <w:trHeight w:hRule="exact" w:val="1605"/>
           <w:jc w:val="center"/>
         </w:trPr>
         <w:tc>
@@ -3643,25 +3652,25 @@
         </w:tc>
         <w:tc>
           <w:tcPr>
-            <w:tcW w:w="2520" w:type="dxa"/>
-            <w:tcMar>
-              <w:left w:w="28" w:type="dxa"/>
-              <w:right w:w="28" w:type="dxa"/>
-            </w:tcMar>
-          </w:tcPr>
-          <w:p>
-            <w:pPr>
-              <w:rPr>
-                <w:sz w:val="22"/>
-                <w:szCs w:val="22"/>
-                <w:lang w:val="en-US"/>
-              </w:rPr>
-            </w:pPr>
-          </w:p>
-        </w:tc>
-        <w:tc>
-          <w:tcPr>
-            <w:tcW w:w="3240" w:type="dxa"/>
+            <w:tcW w:w="2335" w:type="dxa"/>
+            <w:tcMar>
+              <w:left w:w="28" w:type="dxa"/>
+              <w:right w:w="28" w:type="dxa"/>
+            </w:tcMar>
+          </w:tcPr>
+          <w:p>
+            <w:pPr>
+              <w:rPr>
+                <w:sz w:val="22"/>
+                <w:szCs w:val="22"/>
+                <w:lang w:val="en-US"/>
+              </w:rPr>
+            </w:pPr>
+          </w:p>
+        </w:tc>
+        <w:tc>
+          <w:tcPr>
+            <w:tcW w:w="3425" w:type="dxa"/>
             <w:tcMar>
               <w:left w:w="28" w:type="dxa"/>
               <w:right w:w="28" w:type="dxa"/>
@@ -3694,6 +3703,16 @@
               </w:rPr>
               <w:t xml:space="preserve">, </w:t>
             </w:r>
+          </w:p>
+          <w:p>
+            <w:pPr>
+              <w:jc w:val="center"/>
+              <w:rPr>
+                <w:sz w:val="20"/>
+                <w:szCs w:val="20"/>
+                <w:lang w:val="en-US"/>
+              </w:rPr>
+            </w:pPr>
             <w:proofErr w:type="spellStart"/>
             <w:r>
               <w:rPr>
@@ -3725,7 +3744,15 @@
           </w:p>
           <w:p>
             <w:pPr>
-              <w:jc w:val="center"/>
+              <w:rPr>
+                <w:sz w:val="20"/>
+                <w:szCs w:val="20"/>
+                <w:lang w:val="en-US"/>
+              </w:rPr>
+            </w:pPr>
+          </w:p>
+          <w:p>
+            <w:pPr>
               <w:rPr>
                 <w:sz w:val="20"/>
                 <w:szCs w:val="20"/>
@@ -3841,7 +3868,7 @@
     <w:tbl>
       <w:tblPr>
         <w:tblpPr w:leftFromText="180" w:rightFromText="180" w:vertAnchor="text" w:horzAnchor="margin" w:tblpXSpec="center" w:tblpY="-34"/>
-        <w:tblW w:w="10198" w:type="dxa"/>
+        <w:tblW w:w="10075" w:type="dxa"/>
         <w:tblBorders>
           <w:top w:val="single" w:sz="4" w:space="0" w:color="auto"/>
           <w:left w:val="single" w:sz="4" w:space="0" w:color="auto"/>
@@ -3856,8 +3883,8 @@
       <w:tblGrid>
         <w:gridCol w:w="1440"/>
         <w:gridCol w:w="2880"/>
-        <w:gridCol w:w="2520"/>
-        <w:gridCol w:w="3358"/>
+        <w:gridCol w:w="2335"/>
+        <w:gridCol w:w="3420"/>
       </w:tblGrid>
       <w:tr>
         <w:trPr>
@@ -3865,7 +3892,7 @@
         </w:trPr>
         <w:tc>
           <w:tcPr>
-            <w:tcW w:w="10198" w:type="dxa"/>
+            <w:tcW w:w="10075" w:type="dxa"/>
             <w:gridSpan w:val="4"/>
             <w:tcBorders>
               <w:top w:val="single" w:sz="4" w:space="0" w:color="auto"/>
@@ -3949,7 +3976,7 @@
         </w:tc>
         <w:tc>
           <w:tcPr>
-            <w:tcW w:w="2520" w:type="dxa"/>
+            <w:tcW w:w="2335" w:type="dxa"/>
             <w:tcMar>
               <w:left w:w="28" w:type="dxa"/>
               <w:right w:w="28" w:type="dxa"/>
@@ -3975,7 +4002,7 @@
         </w:tc>
         <w:tc>
           <w:tcPr>
-            <w:tcW w:w="3358" w:type="dxa"/>
+            <w:tcW w:w="3420" w:type="dxa"/>
             <w:tcMar>
               <w:left w:w="28" w:type="dxa"/>
               <w:right w:w="28" w:type="dxa"/>
@@ -4039,25 +4066,25 @@
         </w:tc>
         <w:tc>
           <w:tcPr>
-            <w:tcW w:w="2520" w:type="dxa"/>
-            <w:tcMar>
-              <w:left w:w="28" w:type="dxa"/>
-              <w:right w:w="28" w:type="dxa"/>
-            </w:tcMar>
-          </w:tcPr>
-          <w:p>
-            <w:pPr>
-              <w:rPr>
-                <w:sz w:val="22"/>
-                <w:szCs w:val="22"/>
-                <w:lang w:val="en-US"/>
-              </w:rPr>
-            </w:pPr>
-          </w:p>
-        </w:tc>
-        <w:tc>
-          <w:tcPr>
-            <w:tcW w:w="3358" w:type="dxa"/>
+            <w:tcW w:w="2335" w:type="dxa"/>
+            <w:tcMar>
+              <w:left w:w="28" w:type="dxa"/>
+              <w:right w:w="28" w:type="dxa"/>
+            </w:tcMar>
+          </w:tcPr>
+          <w:p>
+            <w:pPr>
+              <w:rPr>
+                <w:sz w:val="22"/>
+                <w:szCs w:val="22"/>
+                <w:lang w:val="en-US"/>
+              </w:rPr>
+            </w:pPr>
+          </w:p>
+        </w:tc>
+        <w:tc>
+          <w:tcPr>
+            <w:tcW w:w="3420" w:type="dxa"/>
             <w:tcMar>
               <w:left w:w="28" w:type="dxa"/>
               <w:right w:w="28" w:type="dxa"/>
@@ -4077,7 +4104,7 @@
       <w:tr>
         <w:trPr>
           <w:cantSplit/>
-          <w:trHeight w:hRule="exact" w:val="1906"/>
+          <w:trHeight w:hRule="exact" w:val="2095"/>
         </w:trPr>
         <w:tc>
           <w:tcPr>
@@ -4117,25 +4144,25 @@
         </w:tc>
         <w:tc>
           <w:tcPr>
-            <w:tcW w:w="2520" w:type="dxa"/>
-            <w:tcMar>
-              <w:left w:w="28" w:type="dxa"/>
-              <w:right w:w="28" w:type="dxa"/>
-            </w:tcMar>
-          </w:tcPr>
-          <w:p>
-            <w:pPr>
-              <w:rPr>
-                <w:sz w:val="20"/>
-                <w:szCs w:val="20"/>
-                <w:lang w:val="en-US"/>
-              </w:rPr>
-            </w:pPr>
-          </w:p>
-        </w:tc>
-        <w:tc>
-          <w:tcPr>
-            <w:tcW w:w="3358" w:type="dxa"/>
+            <w:tcW w:w="2335" w:type="dxa"/>
+            <w:tcMar>
+              <w:left w:w="28" w:type="dxa"/>
+              <w:right w:w="28" w:type="dxa"/>
+            </w:tcMar>
+          </w:tcPr>
+          <w:p>
+            <w:pPr>
+              <w:rPr>
+                <w:sz w:val="20"/>
+                <w:szCs w:val="20"/>
+                <w:lang w:val="en-US"/>
+              </w:rPr>
+            </w:pPr>
+          </w:p>
+        </w:tc>
+        <w:tc>
+          <w:tcPr>
+            <w:tcW w:w="3420" w:type="dxa"/>
             <w:tcMar>
               <w:left w:w="28" w:type="dxa"/>
               <w:right w:w="28" w:type="dxa"/>
@@ -4263,7 +4290,6 @@
           </w:p>
           <w:p>
             <w:pPr>
-              <w:jc w:val="center"/>
               <w:rPr>
                 <w:sz w:val="18"/>
                 <w:szCs w:val="20"/>
@@ -4302,20 +4328,18 @@
                 <w:szCs w:val="20"/>
                 <w:lang w:val="en-US"/>
               </w:rPr>
-              <w:t xml:space="preserve"> Utama, </w:t>
-            </w:r>
-            <w:proofErr w:type="spellStart"/>
-            <w:proofErr w:type="gramStart"/>
-            <w:r>
-              <w:rPr>
-                <w:sz w:val="18"/>
-                <w:szCs w:val="20"/>
-                <w:lang w:val="en-US"/>
-              </w:rPr>
-              <w:t>Sp.B</w:t>
-            </w:r>
-            <w:proofErr w:type="spellEnd"/>
-            <w:proofErr w:type="gramEnd"/>
+              <w:t xml:space="preserve"> </w:t>
+            </w:r>
+            <w:proofErr w:type="spellStart"/>
+            <w:r>
+              <w:rPr>
+                <w:sz w:val="18"/>
+                <w:szCs w:val="20"/>
+                <w:lang w:val="en-US"/>
+              </w:rPr>
+              <w:t>Utama,Sp.B</w:t>
+            </w:r>
+            <w:proofErr w:type="spellEnd"/>
             <w:r>
               <w:rPr>
                 <w:sz w:val="18"/>

</xml_diff>

<commit_message>
update new surat izin dan cuti
</commit_message>
<xml_diff>
--- a/plugins/kepegawaian/template/cetakCuti.docx
+++ b/plugins/kepegawaian/template/cetakCuti.docx
@@ -1,6 +1,6 @@
 
 <file path=word/document.xml><?xml version="1.0" encoding="utf-8"?>
-<w:document xmlns:wpc="http://schemas.microsoft.com/office/word/2010/wordprocessingCanvas" xmlns:cx="http://schemas.microsoft.com/office/drawing/2014/chartex" xmlns:cx1="http://schemas.microsoft.com/office/drawing/2015/9/8/chartex" xmlns:cx2="http://schemas.microsoft.com/office/drawing/2015/10/21/chartex" xmlns:cx3="http://schemas.microsoft.com/office/drawing/2016/5/9/chartex" xmlns:cx4="http://schemas.microsoft.com/office/drawing/2016/5/10/chartex" xmlns:cx5="http://schemas.microsoft.com/office/drawing/2016/5/11/chartex" xmlns:cx6="http://schemas.microsoft.com/office/drawing/2016/5/12/chartex" xmlns:cx7="http://schemas.microsoft.com/office/drawing/2016/5/13/chartex" xmlns:cx8="http://schemas.microsoft.com/office/drawing/2016/5/14/chartex" xmlns:mc="http://schemas.openxmlformats.org/markup-compatibility/2006" xmlns:aink="http://schemas.microsoft.com/office/drawing/2016/ink" xmlns:am3d="http://schemas.microsoft.com/office/drawing/2017/model3d" xmlns:o="urn:schemas-microsoft-com:office:office" xmlns:oel="http://schemas.microsoft.com/office/2019/extlst" xmlns:r="http://schemas.openxmlformats.org/officeDocument/2006/relationships" xmlns:m="http://schemas.openxmlformats.org/officeDocument/2006/math" xmlns:v="urn:schemas-microsoft-com:vml" xmlns:wp14="http://schemas.microsoft.com/office/word/2010/wordprocessingDrawing" xmlns:wp="http://schemas.openxmlformats.org/drawingml/2006/wordprocessingDrawing" xmlns:w10="urn:schemas-microsoft-com:office:word" xmlns:w="http://schemas.openxmlformats.org/wordprocessingml/2006/main" xmlns:w14="http://schemas.microsoft.com/office/word/2010/wordml" xmlns:w15="http://schemas.microsoft.com/office/word/2012/wordml" xmlns:w16cex="http://schemas.microsoft.com/office/word/2018/wordml/cex" xmlns:w16cid="http://schemas.microsoft.com/office/word/2016/wordml/cid" xmlns:w16="http://schemas.microsoft.com/office/word/2018/wordml" xmlns:w16sdtdh="http://schemas.microsoft.com/office/word/2020/wordml/sdtdatahash" xmlns:w16se="http://schemas.microsoft.com/office/word/2015/wordml/symex" xmlns:wpg="http://schemas.microsoft.com/office/word/2010/wordprocessingGroup" xmlns:wpi="http://schemas.microsoft.com/office/word/2010/wordprocessingInk" xmlns:wne="http://schemas.microsoft.com/office/word/2006/wordml" xmlns:wps="http://schemas.microsoft.com/office/word/2010/wordprocessingShape" mc:Ignorable="w14 w15 w16se w16cid w16 w16cex w16sdtdh wp14">
+<w:document xmlns:wpc="http://schemas.microsoft.com/office/word/2010/wordprocessingCanvas" xmlns:cx="http://schemas.microsoft.com/office/drawing/2014/chartex" xmlns:cx1="http://schemas.microsoft.com/office/drawing/2015/9/8/chartex" xmlns:cx2="http://schemas.microsoft.com/office/drawing/2015/10/21/chartex" xmlns:cx3="http://schemas.microsoft.com/office/drawing/2016/5/9/chartex" xmlns:cx4="http://schemas.microsoft.com/office/drawing/2016/5/10/chartex" xmlns:cx5="http://schemas.microsoft.com/office/drawing/2016/5/11/chartex" xmlns:cx6="http://schemas.microsoft.com/office/drawing/2016/5/12/chartex" xmlns:cx7="http://schemas.microsoft.com/office/drawing/2016/5/13/chartex" xmlns:cx8="http://schemas.microsoft.com/office/drawing/2016/5/14/chartex" xmlns:mc="http://schemas.openxmlformats.org/markup-compatibility/2006" xmlns:aink="http://schemas.microsoft.com/office/drawing/2016/ink" xmlns:am3d="http://schemas.microsoft.com/office/drawing/2017/model3d" xmlns:o="urn:schemas-microsoft-com:office:office" xmlns:r="http://schemas.openxmlformats.org/officeDocument/2006/relationships" xmlns:m="http://schemas.openxmlformats.org/officeDocument/2006/math" xmlns:v="urn:schemas-microsoft-com:vml" xmlns:wp14="http://schemas.microsoft.com/office/word/2010/wordprocessingDrawing" xmlns:wp="http://schemas.openxmlformats.org/drawingml/2006/wordprocessingDrawing" xmlns:w10="urn:schemas-microsoft-com:office:word" xmlns:w="http://schemas.openxmlformats.org/wordprocessingml/2006/main" xmlns:w14="http://schemas.microsoft.com/office/word/2010/wordml" xmlns:w15="http://schemas.microsoft.com/office/word/2012/wordml" xmlns:w16cex="http://schemas.microsoft.com/office/word/2018/wordml/cex" xmlns:w16cid="http://schemas.microsoft.com/office/word/2016/wordml/cid" xmlns:w16="http://schemas.microsoft.com/office/word/2018/wordml" xmlns:w16sdtdh="http://schemas.microsoft.com/office/word/2020/wordml/sdtdatahash" xmlns:w16se="http://schemas.microsoft.com/office/word/2015/wordml/symex" xmlns:wpg="http://schemas.microsoft.com/office/word/2010/wordprocessingGroup" xmlns:wpi="http://schemas.microsoft.com/office/word/2010/wordprocessingInk" xmlns:wne="http://schemas.microsoft.com/office/word/2006/wordml" xmlns:wps="http://schemas.microsoft.com/office/word/2010/wordprocessingShape" mc:Ignorable="w14 w15 w16se w16cid w16 w16cex w16sdtdh wp14">
   <w:body>
     <w:p>
       <w:pPr>
@@ -2776,6 +2776,7 @@
                 <w:lang w:val="en-US"/>
               </w:rPr>
             </w:pPr>
+            <w:proofErr w:type="gramStart"/>
             <w:r>
               <w:rPr>
                 <w:sz w:val="20"/>
@@ -2790,8 +2791,17 @@
                 <w:szCs w:val="20"/>
                 <w:lang w:val="en-US"/>
               </w:rPr>
+              <w:t xml:space="preserve"> </w:t>
+            </w:r>
+            <w:r>
+              <w:rPr>
+                <w:sz w:val="20"/>
+                <w:szCs w:val="20"/>
+                <w:lang w:val="en-US"/>
+              </w:rPr>
               <w:t>$</w:t>
             </w:r>
+            <w:proofErr w:type="gramEnd"/>
             <w:r>
               <w:rPr>
                 <w:sz w:val="20"/>
@@ -2799,6 +2809,14 @@
                 <w:lang w:val="en-US"/>
               </w:rPr>
               <w:t>{nama2}</w:t>
+            </w:r>
+            <w:r>
+              <w:rPr>
+                <w:sz w:val="20"/>
+                <w:szCs w:val="20"/>
+                <w:lang w:val="en-US"/>
+              </w:rPr>
+              <w:t xml:space="preserve"> </w:t>
             </w:r>
             <w:r>
               <w:rPr>
@@ -3611,7 +3629,7 @@
       <w:tr>
         <w:trPr>
           <w:cantSplit/>
-          <w:trHeight w:hRule="exact" w:val="1605"/>
+          <w:trHeight w:hRule="exact" w:val="1940"/>
           <w:jc w:val="center"/>
         </w:trPr>
         <w:tc>
@@ -3741,6 +3759,15 @@
               <w:t>KaBid</w:t>
             </w:r>
             <w:proofErr w:type="spellEnd"/>
+          </w:p>
+          <w:p>
+            <w:pPr>
+              <w:rPr>
+                <w:sz w:val="20"/>
+                <w:szCs w:val="20"/>
+                <w:lang w:val="en-US"/>
+              </w:rPr>
+            </w:pPr>
           </w:p>
           <w:p>
             <w:pPr>
@@ -4104,7 +4131,7 @@
       <w:tr>
         <w:trPr>
           <w:cantSplit/>
-          <w:trHeight w:hRule="exact" w:val="2095"/>
+          <w:trHeight w:hRule="exact" w:val="1906"/>
         </w:trPr>
         <w:tc>
           <w:tcPr>
@@ -4198,6 +4225,7 @@
           </w:p>
           <w:p>
             <w:pPr>
+              <w:jc w:val="center"/>
               <w:rPr>
                 <w:sz w:val="20"/>
                 <w:szCs w:val="20"/>
@@ -4296,6 +4324,7 @@
                 <w:lang w:val="en-US"/>
               </w:rPr>
             </w:pPr>
+            <w:proofErr w:type="gramStart"/>
             <w:r>
               <w:rPr>
                 <w:sz w:val="18"/>
@@ -4310,15 +4339,32 @@
                 <w:szCs w:val="20"/>
                 <w:lang w:val="en-US"/>
               </w:rPr>
-              <w:t xml:space="preserve">dr. Nanda Sujud Andi </w:t>
-            </w:r>
-            <w:proofErr w:type="spellStart"/>
+              <w:t xml:space="preserve"> </w:t>
+            </w:r>
             <w:r>
               <w:rPr>
                 <w:sz w:val="18"/>
                 <w:szCs w:val="20"/>
                 <w:lang w:val="en-US"/>
               </w:rPr>
+              <w:t>dr.</w:t>
+            </w:r>
+            <w:proofErr w:type="gramEnd"/>
+            <w:r>
+              <w:rPr>
+                <w:sz w:val="18"/>
+                <w:szCs w:val="20"/>
+                <w:lang w:val="en-US"/>
+              </w:rPr>
+              <w:t xml:space="preserve"> Nanda Sujud Andi </w:t>
+            </w:r>
+            <w:proofErr w:type="spellStart"/>
+            <w:r>
+              <w:rPr>
+                <w:sz w:val="18"/>
+                <w:szCs w:val="20"/>
+                <w:lang w:val="en-US"/>
+              </w:rPr>
               <w:t>Yudha</w:t>
             </w:r>
             <w:proofErr w:type="spellEnd"/>
@@ -4346,6 +4392,14 @@
                 <w:szCs w:val="20"/>
                 <w:lang w:val="en-US"/>
               </w:rPr>
+              <w:t xml:space="preserve"> </w:t>
+            </w:r>
+            <w:r>
+              <w:rPr>
+                <w:sz w:val="18"/>
+                <w:szCs w:val="20"/>
+                <w:lang w:val="en-US"/>
+              </w:rPr>
               <w:t>)</w:t>
             </w:r>
           </w:p>
@@ -4379,20 +4433,6 @@
                 <w:sz w:val="20"/>
                 <w:szCs w:val="20"/>
                 <w:lang w:val="en-US"/>
-              </w:rPr>
-              <w:t xml:space="preserve"> </w:t>
-            </w:r>
-            <w:r>
-              <w:rPr>
-                <w:sz w:val="20"/>
-                <w:szCs w:val="20"/>
-              </w:rPr>
-              <w:t xml:space="preserve"> </w:t>
-            </w:r>
-            <w:r>
-              <w:rPr>
-                <w:sz w:val="20"/>
-                <w:szCs w:val="20"/>
               </w:rPr>
               <w:t xml:space="preserve"> </w:t>
             </w:r>
@@ -4411,14 +4451,16 @@
     <w:p>
       <w:pPr>
         <w:rPr>
-          <w:sz w:val="20"/>
+          <w:sz w:val="16"/>
+          <w:szCs w:val="16"/>
           <w:lang w:val="en-US"/>
         </w:rPr>
       </w:pPr>
       <w:proofErr w:type="spellStart"/>
       <w:r>
         <w:rPr>
-          <w:sz w:val="20"/>
+          <w:sz w:val="16"/>
+          <w:szCs w:val="16"/>
           <w:lang w:val="en-US"/>
         </w:rPr>
         <w:t>Catatan</w:t>
@@ -4450,13 +4492,15 @@
           <w:p>
             <w:pPr>
               <w:rPr>
-                <w:sz w:val="18"/>
-                <w:lang w:val="en-US"/>
-              </w:rPr>
-            </w:pPr>
-            <w:r>
-              <w:rPr>
-                <w:sz w:val="18"/>
+                <w:sz w:val="16"/>
+                <w:szCs w:val="16"/>
+                <w:lang w:val="en-US"/>
+              </w:rPr>
+            </w:pPr>
+            <w:r>
+              <w:rPr>
+                <w:sz w:val="16"/>
+                <w:szCs w:val="16"/>
                 <w:lang w:val="en-US"/>
               </w:rPr>
               <w:t>*</w:t>
@@ -4474,14 +4518,16 @@
           <w:p>
             <w:pPr>
               <w:rPr>
-                <w:sz w:val="18"/>
-                <w:lang w:val="en-US"/>
-              </w:rPr>
-            </w:pPr>
-            <w:proofErr w:type="spellStart"/>
-            <w:r>
-              <w:rPr>
-                <w:sz w:val="18"/>
+                <w:sz w:val="16"/>
+                <w:szCs w:val="16"/>
+                <w:lang w:val="en-US"/>
+              </w:rPr>
+            </w:pPr>
+            <w:proofErr w:type="spellStart"/>
+            <w:r>
+              <w:rPr>
+                <w:sz w:val="16"/>
+                <w:szCs w:val="16"/>
                 <w:lang w:val="en-US"/>
               </w:rPr>
               <w:t>Coret</w:t>
@@ -4489,7 +4535,8 @@
             <w:proofErr w:type="spellEnd"/>
             <w:r>
               <w:rPr>
-                <w:sz w:val="18"/>
+                <w:sz w:val="16"/>
+                <w:szCs w:val="16"/>
                 <w:lang w:val="en-US"/>
               </w:rPr>
               <w:t xml:space="preserve"> yang </w:t>
@@ -4497,7 +4544,8 @@
             <w:proofErr w:type="spellStart"/>
             <w:r>
               <w:rPr>
-                <w:sz w:val="18"/>
+                <w:sz w:val="16"/>
+                <w:szCs w:val="16"/>
                 <w:lang w:val="en-US"/>
               </w:rPr>
               <w:t>tidak</w:t>
@@ -4505,7 +4553,8 @@
             <w:proofErr w:type="spellEnd"/>
             <w:r>
               <w:rPr>
-                <w:sz w:val="18"/>
+                <w:sz w:val="16"/>
+                <w:szCs w:val="16"/>
                 <w:lang w:val="en-US"/>
               </w:rPr>
               <w:t xml:space="preserve"> </w:t>
@@ -4513,7 +4562,8 @@
             <w:proofErr w:type="spellStart"/>
             <w:r>
               <w:rPr>
-                <w:sz w:val="18"/>
+                <w:sz w:val="16"/>
+                <w:szCs w:val="16"/>
                 <w:lang w:val="en-US"/>
               </w:rPr>
               <w:t>perlu</w:t>
@@ -4532,7 +4582,8 @@
           <w:p>
             <w:pPr>
               <w:rPr>
-                <w:sz w:val="18"/>
+                <w:sz w:val="16"/>
+                <w:szCs w:val="16"/>
                 <w:lang w:val="en-US"/>
               </w:rPr>
             </w:pPr>
@@ -4549,13 +4600,15 @@
           <w:p>
             <w:pPr>
               <w:rPr>
-                <w:sz w:val="18"/>
-                <w:lang w:val="en-US"/>
-              </w:rPr>
-            </w:pPr>
-            <w:r>
-              <w:rPr>
-                <w:sz w:val="18"/>
+                <w:sz w:val="16"/>
+                <w:szCs w:val="16"/>
+                <w:lang w:val="en-US"/>
+              </w:rPr>
+            </w:pPr>
+            <w:r>
+              <w:rPr>
+                <w:sz w:val="16"/>
+                <w:szCs w:val="16"/>
                 <w:lang w:val="en-US"/>
               </w:rPr>
               <w:t>N</w:t>
@@ -4573,13 +4626,15 @@
           <w:p>
             <w:pPr>
               <w:rPr>
-                <w:sz w:val="18"/>
-                <w:lang w:val="en-US"/>
-              </w:rPr>
-            </w:pPr>
-            <w:r>
-              <w:rPr>
-                <w:sz w:val="18"/>
+                <w:sz w:val="16"/>
+                <w:szCs w:val="16"/>
+                <w:lang w:val="en-US"/>
+              </w:rPr>
+            </w:pPr>
+            <w:r>
+              <w:rPr>
+                <w:sz w:val="16"/>
+                <w:szCs w:val="16"/>
                 <w:lang w:val="en-US"/>
               </w:rPr>
               <w:t xml:space="preserve">= </w:t>
@@ -4587,7 +4642,8 @@
             <w:proofErr w:type="spellStart"/>
             <w:r>
               <w:rPr>
-                <w:sz w:val="18"/>
+                <w:sz w:val="16"/>
+                <w:szCs w:val="16"/>
                 <w:lang w:val="en-US"/>
               </w:rPr>
               <w:t>Cuti</w:t>
@@ -4595,7 +4651,8 @@
             <w:proofErr w:type="spellEnd"/>
             <w:r>
               <w:rPr>
-                <w:sz w:val="18"/>
+                <w:sz w:val="16"/>
+                <w:szCs w:val="16"/>
                 <w:lang w:val="en-US"/>
               </w:rPr>
               <w:t xml:space="preserve"> </w:t>
@@ -4603,7 +4660,8 @@
             <w:proofErr w:type="spellStart"/>
             <w:r>
               <w:rPr>
-                <w:sz w:val="18"/>
+                <w:sz w:val="16"/>
+                <w:szCs w:val="16"/>
                 <w:lang w:val="en-US"/>
               </w:rPr>
               <w:t>tahun</w:t>
@@ -4611,7 +4669,8 @@
             <w:proofErr w:type="spellEnd"/>
             <w:r>
               <w:rPr>
-                <w:sz w:val="18"/>
+                <w:sz w:val="16"/>
+                <w:szCs w:val="16"/>
                 <w:lang w:val="en-US"/>
               </w:rPr>
               <w:t xml:space="preserve"> </w:t>
@@ -4619,7 +4678,8 @@
             <w:proofErr w:type="spellStart"/>
             <w:r>
               <w:rPr>
-                <w:sz w:val="18"/>
+                <w:sz w:val="16"/>
+                <w:szCs w:val="16"/>
                 <w:lang w:val="en-US"/>
               </w:rPr>
               <w:t>berjalan</w:t>
@@ -4640,13 +4700,15 @@
           <w:p>
             <w:pPr>
               <w:rPr>
-                <w:sz w:val="18"/>
-                <w:lang w:val="en-US"/>
-              </w:rPr>
-            </w:pPr>
-            <w:r>
-              <w:rPr>
-                <w:sz w:val="18"/>
+                <w:sz w:val="16"/>
+                <w:szCs w:val="16"/>
+                <w:lang w:val="en-US"/>
+              </w:rPr>
+            </w:pPr>
+            <w:r>
+              <w:rPr>
+                <w:sz w:val="16"/>
+                <w:szCs w:val="16"/>
                 <w:lang w:val="en-US"/>
               </w:rPr>
               <w:t>**</w:t>
@@ -4664,14 +4726,16 @@
           <w:p>
             <w:pPr>
               <w:rPr>
-                <w:sz w:val="18"/>
-                <w:lang w:val="en-US"/>
-              </w:rPr>
-            </w:pPr>
-            <w:proofErr w:type="spellStart"/>
-            <w:r>
-              <w:rPr>
-                <w:sz w:val="18"/>
+                <w:sz w:val="16"/>
+                <w:szCs w:val="16"/>
+                <w:lang w:val="en-US"/>
+              </w:rPr>
+            </w:pPr>
+            <w:proofErr w:type="spellStart"/>
+            <w:r>
+              <w:rPr>
+                <w:sz w:val="16"/>
+                <w:szCs w:val="16"/>
                 <w:lang w:val="en-US"/>
               </w:rPr>
               <w:t>Pilih</w:t>
@@ -4679,7 +4743,8 @@
             <w:proofErr w:type="spellEnd"/>
             <w:r>
               <w:rPr>
-                <w:sz w:val="18"/>
+                <w:sz w:val="16"/>
+                <w:szCs w:val="16"/>
                 <w:lang w:val="en-US"/>
               </w:rPr>
               <w:t xml:space="preserve"> salah </w:t>
@@ -4687,7 +4752,8 @@
             <w:proofErr w:type="spellStart"/>
             <w:r>
               <w:rPr>
-                <w:sz w:val="18"/>
+                <w:sz w:val="16"/>
+                <w:szCs w:val="16"/>
                 <w:lang w:val="en-US"/>
               </w:rPr>
               <w:t>satu</w:t>
@@ -4695,7 +4761,8 @@
             <w:proofErr w:type="spellEnd"/>
             <w:r>
               <w:rPr>
-                <w:sz w:val="18"/>
+                <w:sz w:val="16"/>
+                <w:szCs w:val="16"/>
                 <w:lang w:val="en-US"/>
               </w:rPr>
               <w:t xml:space="preserve"> </w:t>
@@ -4703,7 +4770,8 @@
             <w:proofErr w:type="spellStart"/>
             <w:r>
               <w:rPr>
-                <w:sz w:val="18"/>
+                <w:sz w:val="16"/>
+                <w:szCs w:val="16"/>
                 <w:lang w:val="en-US"/>
               </w:rPr>
               <w:t>dengan</w:t>
@@ -4711,7 +4779,8 @@
             <w:proofErr w:type="spellEnd"/>
             <w:r>
               <w:rPr>
-                <w:sz w:val="18"/>
+                <w:sz w:val="16"/>
+                <w:szCs w:val="16"/>
                 <w:lang w:val="en-US"/>
               </w:rPr>
               <w:t xml:space="preserve"> </w:t>
@@ -4719,7 +4788,8 @@
             <w:proofErr w:type="spellStart"/>
             <w:r>
               <w:rPr>
-                <w:sz w:val="18"/>
+                <w:sz w:val="16"/>
+                <w:szCs w:val="16"/>
                 <w:lang w:val="en-US"/>
               </w:rPr>
               <w:t>memberi</w:t>
@@ -4727,7 +4797,8 @@
             <w:proofErr w:type="spellEnd"/>
             <w:r>
               <w:rPr>
-                <w:sz w:val="18"/>
+                <w:sz w:val="16"/>
+                <w:szCs w:val="16"/>
                 <w:lang w:val="en-US"/>
               </w:rPr>
               <w:t xml:space="preserve"> </w:t>
@@ -4735,7 +4806,8 @@
             <w:proofErr w:type="spellStart"/>
             <w:r>
               <w:rPr>
-                <w:sz w:val="18"/>
+                <w:sz w:val="16"/>
+                <w:szCs w:val="16"/>
                 <w:lang w:val="en-US"/>
               </w:rPr>
               <w:t>tanda</w:t>
@@ -4743,7 +4815,8 @@
             <w:proofErr w:type="spellEnd"/>
             <w:r>
               <w:rPr>
-                <w:sz w:val="18"/>
+                <w:sz w:val="16"/>
+                <w:szCs w:val="16"/>
                 <w:lang w:val="en-US"/>
               </w:rPr>
               <w:t xml:space="preserve"> </w:t>
@@ -4751,7 +4824,8 @@
             <w:proofErr w:type="spellStart"/>
             <w:r>
               <w:rPr>
-                <w:sz w:val="18"/>
+                <w:sz w:val="16"/>
+                <w:szCs w:val="16"/>
                 <w:lang w:val="en-US"/>
               </w:rPr>
               <w:t>centang</w:t>
@@ -4759,21 +4833,24 @@
             <w:proofErr w:type="spellEnd"/>
             <w:r>
               <w:rPr>
-                <w:sz w:val="18"/>
+                <w:sz w:val="16"/>
+                <w:szCs w:val="16"/>
                 <w:lang w:val="en-US"/>
               </w:rPr>
               <w:t xml:space="preserve"> (</w:t>
             </w:r>
             <w:r>
               <w:rPr>
-                <w:sz w:val="18"/>
+                <w:sz w:val="16"/>
+                <w:szCs w:val="16"/>
                 <w:lang w:val="en-US"/>
               </w:rPr>
               <w:sym w:font="Symbol" w:char="F0D6"/>
             </w:r>
             <w:r>
               <w:rPr>
-                <w:sz w:val="18"/>
+                <w:sz w:val="16"/>
+                <w:szCs w:val="16"/>
                 <w:lang w:val="en-US"/>
               </w:rPr>
               <w:t xml:space="preserve"> )</w:t>
@@ -4791,7 +4868,8 @@
           <w:p>
             <w:pPr>
               <w:rPr>
-                <w:sz w:val="18"/>
+                <w:sz w:val="16"/>
+                <w:szCs w:val="16"/>
                 <w:lang w:val="en-US"/>
               </w:rPr>
             </w:pPr>
@@ -4808,13 +4886,15 @@
           <w:p>
             <w:pPr>
               <w:rPr>
-                <w:sz w:val="18"/>
-                <w:lang w:val="en-US"/>
-              </w:rPr>
-            </w:pPr>
-            <w:r>
-              <w:rPr>
-                <w:sz w:val="18"/>
+                <w:sz w:val="16"/>
+                <w:szCs w:val="16"/>
+                <w:lang w:val="en-US"/>
+              </w:rPr>
+            </w:pPr>
+            <w:r>
+              <w:rPr>
+                <w:sz w:val="16"/>
+                <w:szCs w:val="16"/>
                 <w:lang w:val="en-US"/>
               </w:rPr>
               <w:t>N-1</w:t>
@@ -4832,13 +4912,15 @@
           <w:p>
             <w:pPr>
               <w:rPr>
-                <w:sz w:val="18"/>
-                <w:lang w:val="en-US"/>
-              </w:rPr>
-            </w:pPr>
-            <w:r>
-              <w:rPr>
-                <w:sz w:val="18"/>
+                <w:sz w:val="16"/>
+                <w:szCs w:val="16"/>
+                <w:lang w:val="en-US"/>
+              </w:rPr>
+            </w:pPr>
+            <w:r>
+              <w:rPr>
+                <w:sz w:val="16"/>
+                <w:szCs w:val="16"/>
                 <w:lang w:val="en-US"/>
               </w:rPr>
               <w:t xml:space="preserve">= </w:t>
@@ -4846,7 +4928,8 @@
             <w:proofErr w:type="spellStart"/>
             <w:r>
               <w:rPr>
-                <w:sz w:val="18"/>
+                <w:sz w:val="16"/>
+                <w:szCs w:val="16"/>
                 <w:lang w:val="en-US"/>
               </w:rPr>
               <w:t>Sisa</w:t>
@@ -4854,7 +4937,8 @@
             <w:proofErr w:type="spellEnd"/>
             <w:r>
               <w:rPr>
-                <w:sz w:val="18"/>
+                <w:sz w:val="16"/>
+                <w:szCs w:val="16"/>
                 <w:lang w:val="en-US"/>
               </w:rPr>
               <w:t xml:space="preserve"> </w:t>
@@ -4862,7 +4946,8 @@
             <w:proofErr w:type="spellStart"/>
             <w:r>
               <w:rPr>
-                <w:sz w:val="18"/>
+                <w:sz w:val="16"/>
+                <w:szCs w:val="16"/>
                 <w:lang w:val="en-US"/>
               </w:rPr>
               <w:t>cuti</w:t>
@@ -4870,7 +4955,8 @@
             <w:proofErr w:type="spellEnd"/>
             <w:r>
               <w:rPr>
-                <w:sz w:val="18"/>
+                <w:sz w:val="16"/>
+                <w:szCs w:val="16"/>
                 <w:lang w:val="en-US"/>
               </w:rPr>
               <w:t xml:space="preserve"> 1 </w:t>
@@ -4878,7 +4964,8 @@
             <w:proofErr w:type="spellStart"/>
             <w:r>
               <w:rPr>
-                <w:sz w:val="18"/>
+                <w:sz w:val="16"/>
+                <w:szCs w:val="16"/>
                 <w:lang w:val="en-US"/>
               </w:rPr>
               <w:t>tahun</w:t>
@@ -4886,7 +4973,8 @@
             <w:proofErr w:type="spellEnd"/>
             <w:r>
               <w:rPr>
-                <w:sz w:val="18"/>
+                <w:sz w:val="16"/>
+                <w:szCs w:val="16"/>
                 <w:lang w:val="en-US"/>
               </w:rPr>
               <w:t xml:space="preserve"> </w:t>
@@ -4894,7 +4982,8 @@
             <w:proofErr w:type="spellStart"/>
             <w:r>
               <w:rPr>
-                <w:sz w:val="18"/>
+                <w:sz w:val="16"/>
+                <w:szCs w:val="16"/>
                 <w:lang w:val="en-US"/>
               </w:rPr>
               <w:t>sebelumnya</w:t>
@@ -4915,13 +5004,15 @@
           <w:p>
             <w:pPr>
               <w:rPr>
-                <w:sz w:val="18"/>
-                <w:lang w:val="en-US"/>
-              </w:rPr>
-            </w:pPr>
-            <w:r>
-              <w:rPr>
-                <w:sz w:val="18"/>
+                <w:sz w:val="16"/>
+                <w:szCs w:val="16"/>
+                <w:lang w:val="en-US"/>
+              </w:rPr>
+            </w:pPr>
+            <w:r>
+              <w:rPr>
+                <w:sz w:val="16"/>
+                <w:szCs w:val="16"/>
                 <w:lang w:val="en-US"/>
               </w:rPr>
               <w:t>***</w:t>
@@ -4939,14 +5030,16 @@
           <w:p>
             <w:pPr>
               <w:rPr>
-                <w:sz w:val="18"/>
-                <w:lang w:val="en-US"/>
-              </w:rPr>
-            </w:pPr>
-            <w:proofErr w:type="spellStart"/>
-            <w:r>
-              <w:rPr>
-                <w:sz w:val="18"/>
+                <w:sz w:val="16"/>
+                <w:szCs w:val="16"/>
+                <w:lang w:val="en-US"/>
+              </w:rPr>
+            </w:pPr>
+            <w:proofErr w:type="spellStart"/>
+            <w:r>
+              <w:rPr>
+                <w:sz w:val="16"/>
+                <w:szCs w:val="16"/>
                 <w:lang w:val="en-US"/>
               </w:rPr>
               <w:t>diisi</w:t>
@@ -4954,7 +5047,8 @@
             <w:proofErr w:type="spellEnd"/>
             <w:r>
               <w:rPr>
-                <w:sz w:val="18"/>
+                <w:sz w:val="16"/>
+                <w:szCs w:val="16"/>
                 <w:lang w:val="en-US"/>
               </w:rPr>
               <w:t xml:space="preserve"> oleh </w:t>
@@ -4962,7 +5056,8 @@
             <w:proofErr w:type="spellStart"/>
             <w:r>
               <w:rPr>
-                <w:sz w:val="18"/>
+                <w:sz w:val="16"/>
+                <w:szCs w:val="16"/>
                 <w:lang w:val="en-US"/>
               </w:rPr>
               <w:t>pejabat</w:t>
@@ -4970,7 +5065,8 @@
             <w:proofErr w:type="spellEnd"/>
             <w:r>
               <w:rPr>
-                <w:sz w:val="18"/>
+                <w:sz w:val="16"/>
+                <w:szCs w:val="16"/>
                 <w:lang w:val="en-US"/>
               </w:rPr>
               <w:t xml:space="preserve"> yang </w:t>
@@ -4978,7 +5074,8 @@
             <w:proofErr w:type="spellStart"/>
             <w:r>
               <w:rPr>
-                <w:sz w:val="18"/>
+                <w:sz w:val="16"/>
+                <w:szCs w:val="16"/>
                 <w:lang w:val="en-US"/>
               </w:rPr>
               <w:t>menandatangani</w:t>
@@ -4986,7 +5083,8 @@
             <w:proofErr w:type="spellEnd"/>
             <w:r>
               <w:rPr>
-                <w:sz w:val="18"/>
+                <w:sz w:val="16"/>
+                <w:szCs w:val="16"/>
                 <w:lang w:val="en-US"/>
               </w:rPr>
               <w:t xml:space="preserve"> </w:t>
@@ -4994,7 +5092,8 @@
             <w:proofErr w:type="spellStart"/>
             <w:r>
               <w:rPr>
-                <w:sz w:val="18"/>
+                <w:sz w:val="16"/>
+                <w:szCs w:val="16"/>
                 <w:lang w:val="en-US"/>
               </w:rPr>
               <w:t>bidang</w:t>
@@ -5002,7 +5101,8 @@
             <w:proofErr w:type="spellEnd"/>
             <w:r>
               <w:rPr>
-                <w:sz w:val="18"/>
+                <w:sz w:val="16"/>
+                <w:szCs w:val="16"/>
                 <w:lang w:val="en-US"/>
               </w:rPr>
               <w:t xml:space="preserve"> </w:t>
@@ -5010,7 +5110,8 @@
             <w:proofErr w:type="spellStart"/>
             <w:r>
               <w:rPr>
-                <w:sz w:val="18"/>
+                <w:sz w:val="16"/>
+                <w:szCs w:val="16"/>
                 <w:lang w:val="en-US"/>
               </w:rPr>
               <w:t>kepegawaian</w:t>
@@ -5018,7 +5119,8 @@
             <w:proofErr w:type="spellEnd"/>
             <w:r>
               <w:rPr>
-                <w:sz w:val="18"/>
+                <w:sz w:val="16"/>
+                <w:szCs w:val="16"/>
                 <w:lang w:val="en-US"/>
               </w:rPr>
               <w:t xml:space="preserve"> </w:t>
@@ -5026,7 +5128,8 @@
             <w:proofErr w:type="spellStart"/>
             <w:r>
               <w:rPr>
-                <w:sz w:val="18"/>
+                <w:sz w:val="16"/>
+                <w:szCs w:val="16"/>
                 <w:lang w:val="en-US"/>
               </w:rPr>
               <w:t>sebelum</w:t>
@@ -5034,7 +5137,8 @@
             <w:proofErr w:type="spellEnd"/>
             <w:r>
               <w:rPr>
-                <w:sz w:val="18"/>
+                <w:sz w:val="16"/>
+                <w:szCs w:val="16"/>
                 <w:lang w:val="en-US"/>
               </w:rPr>
               <w:t xml:space="preserve"> PNS </w:t>
@@ -5042,7 +5146,8 @@
             <w:proofErr w:type="spellStart"/>
             <w:r>
               <w:rPr>
-                <w:sz w:val="18"/>
+                <w:sz w:val="16"/>
+                <w:szCs w:val="16"/>
                 <w:lang w:val="en-US"/>
               </w:rPr>
               <w:t>mengajukan</w:t>
@@ -5050,7 +5155,8 @@
             <w:proofErr w:type="spellEnd"/>
             <w:r>
               <w:rPr>
-                <w:sz w:val="18"/>
+                <w:sz w:val="16"/>
+                <w:szCs w:val="16"/>
                 <w:lang w:val="en-US"/>
               </w:rPr>
               <w:t xml:space="preserve"> </w:t>
@@ -5058,7 +5164,8 @@
             <w:proofErr w:type="spellStart"/>
             <w:r>
               <w:rPr>
-                <w:sz w:val="18"/>
+                <w:sz w:val="16"/>
+                <w:szCs w:val="16"/>
                 <w:lang w:val="en-US"/>
               </w:rPr>
               <w:t>cuti</w:t>
@@ -5066,7 +5173,8 @@
             <w:proofErr w:type="spellEnd"/>
             <w:r>
               <w:rPr>
-                <w:sz w:val="18"/>
+                <w:sz w:val="16"/>
+                <w:szCs w:val="16"/>
                 <w:lang w:val="en-US"/>
               </w:rPr>
               <w:t xml:space="preserve"> </w:t>
@@ -5084,7 +5192,8 @@
           <w:p>
             <w:pPr>
               <w:rPr>
-                <w:sz w:val="18"/>
+                <w:sz w:val="16"/>
+                <w:szCs w:val="16"/>
                 <w:lang w:val="en-US"/>
               </w:rPr>
             </w:pPr>
@@ -5101,13 +5210,15 @@
           <w:p>
             <w:pPr>
               <w:rPr>
-                <w:sz w:val="18"/>
-                <w:lang w:val="en-US"/>
-              </w:rPr>
-            </w:pPr>
-            <w:r>
-              <w:rPr>
-                <w:sz w:val="18"/>
+                <w:sz w:val="16"/>
+                <w:szCs w:val="16"/>
+                <w:lang w:val="en-US"/>
+              </w:rPr>
+            </w:pPr>
+            <w:r>
+              <w:rPr>
+                <w:sz w:val="16"/>
+                <w:szCs w:val="16"/>
                 <w:lang w:val="en-US"/>
               </w:rPr>
               <w:t>N-2</w:t>
@@ -5125,13 +5236,15 @@
           <w:p>
             <w:pPr>
               <w:rPr>
-                <w:sz w:val="18"/>
-                <w:lang w:val="en-US"/>
-              </w:rPr>
-            </w:pPr>
-            <w:r>
-              <w:rPr>
-                <w:sz w:val="18"/>
+                <w:sz w:val="16"/>
+                <w:szCs w:val="16"/>
+                <w:lang w:val="en-US"/>
+              </w:rPr>
+            </w:pPr>
+            <w:r>
+              <w:rPr>
+                <w:sz w:val="16"/>
+                <w:szCs w:val="16"/>
                 <w:lang w:val="en-US"/>
               </w:rPr>
               <w:t xml:space="preserve">= </w:t>
@@ -5139,7 +5252,8 @@
             <w:proofErr w:type="spellStart"/>
             <w:r>
               <w:rPr>
-                <w:sz w:val="18"/>
+                <w:sz w:val="16"/>
+                <w:szCs w:val="16"/>
                 <w:lang w:val="en-US"/>
               </w:rPr>
               <w:t>Sisa</w:t>
@@ -5147,7 +5261,8 @@
             <w:proofErr w:type="spellEnd"/>
             <w:r>
               <w:rPr>
-                <w:sz w:val="18"/>
+                <w:sz w:val="16"/>
+                <w:szCs w:val="16"/>
                 <w:lang w:val="en-US"/>
               </w:rPr>
               <w:t xml:space="preserve"> </w:t>
@@ -5155,7 +5270,8 @@
             <w:proofErr w:type="spellStart"/>
             <w:r>
               <w:rPr>
-                <w:sz w:val="18"/>
+                <w:sz w:val="16"/>
+                <w:szCs w:val="16"/>
                 <w:lang w:val="en-US"/>
               </w:rPr>
               <w:t>cuti</w:t>
@@ -5163,7 +5279,8 @@
             <w:proofErr w:type="spellEnd"/>
             <w:r>
               <w:rPr>
-                <w:sz w:val="18"/>
+                <w:sz w:val="16"/>
+                <w:szCs w:val="16"/>
                 <w:lang w:val="en-US"/>
               </w:rPr>
               <w:t xml:space="preserve"> 2 </w:t>
@@ -5171,7 +5288,8 @@
             <w:proofErr w:type="spellStart"/>
             <w:r>
               <w:rPr>
-                <w:sz w:val="18"/>
+                <w:sz w:val="16"/>
+                <w:szCs w:val="16"/>
                 <w:lang w:val="en-US"/>
               </w:rPr>
               <w:t>tahun</w:t>
@@ -5179,7 +5297,8 @@
             <w:proofErr w:type="spellEnd"/>
             <w:r>
               <w:rPr>
-                <w:sz w:val="18"/>
+                <w:sz w:val="16"/>
+                <w:szCs w:val="16"/>
                 <w:lang w:val="en-US"/>
               </w:rPr>
               <w:t xml:space="preserve"> </w:t>
@@ -5187,7 +5306,8 @@
             <w:proofErr w:type="spellStart"/>
             <w:r>
               <w:rPr>
-                <w:sz w:val="18"/>
+                <w:sz w:val="16"/>
+                <w:szCs w:val="16"/>
                 <w:lang w:val="en-US"/>
               </w:rPr>
               <w:t>sebelumnya</w:t>
@@ -5208,13 +5328,15 @@
           <w:p>
             <w:pPr>
               <w:rPr>
-                <w:sz w:val="18"/>
-                <w:lang w:val="en-US"/>
-              </w:rPr>
-            </w:pPr>
-            <w:r>
-              <w:rPr>
-                <w:sz w:val="18"/>
+                <w:sz w:val="16"/>
+                <w:szCs w:val="16"/>
+                <w:lang w:val="en-US"/>
+              </w:rPr>
+            </w:pPr>
+            <w:r>
+              <w:rPr>
+                <w:sz w:val="16"/>
+                <w:szCs w:val="16"/>
                 <w:lang w:val="en-US"/>
               </w:rPr>
               <w:t>****</w:t>
@@ -5232,14 +5354,16 @@
           <w:p>
             <w:pPr>
               <w:rPr>
-                <w:sz w:val="18"/>
-                <w:lang w:val="en-US"/>
-              </w:rPr>
-            </w:pPr>
-            <w:proofErr w:type="spellStart"/>
-            <w:r>
-              <w:rPr>
-                <w:sz w:val="18"/>
+                <w:sz w:val="16"/>
+                <w:szCs w:val="16"/>
+                <w:lang w:val="en-US"/>
+              </w:rPr>
+            </w:pPr>
+            <w:proofErr w:type="spellStart"/>
+            <w:r>
+              <w:rPr>
+                <w:sz w:val="16"/>
+                <w:szCs w:val="16"/>
                 <w:lang w:val="en-US"/>
               </w:rPr>
               <w:t>diberi</w:t>
@@ -5247,7 +5371,8 @@
             <w:proofErr w:type="spellEnd"/>
             <w:r>
               <w:rPr>
-                <w:sz w:val="18"/>
+                <w:sz w:val="16"/>
+                <w:szCs w:val="16"/>
                 <w:lang w:val="en-US"/>
               </w:rPr>
               <w:t xml:space="preserve"> </w:t>
@@ -5255,7 +5380,8 @@
             <w:proofErr w:type="spellStart"/>
             <w:r>
               <w:rPr>
-                <w:sz w:val="18"/>
+                <w:sz w:val="16"/>
+                <w:szCs w:val="16"/>
                 <w:lang w:val="en-US"/>
               </w:rPr>
               <w:t>tanda</w:t>
@@ -5263,7 +5389,8 @@
             <w:proofErr w:type="spellEnd"/>
             <w:r>
               <w:rPr>
-                <w:sz w:val="18"/>
+                <w:sz w:val="16"/>
+                <w:szCs w:val="16"/>
                 <w:lang w:val="en-US"/>
               </w:rPr>
               <w:t xml:space="preserve"> </w:t>
@@ -5271,7 +5398,8 @@
             <w:proofErr w:type="spellStart"/>
             <w:r>
               <w:rPr>
-                <w:sz w:val="18"/>
+                <w:sz w:val="16"/>
+                <w:szCs w:val="16"/>
                 <w:lang w:val="en-US"/>
               </w:rPr>
               <w:t>centang</w:t>
@@ -5279,7 +5407,8 @@
             <w:proofErr w:type="spellEnd"/>
             <w:r>
               <w:rPr>
-                <w:sz w:val="18"/>
+                <w:sz w:val="16"/>
+                <w:szCs w:val="16"/>
                 <w:lang w:val="en-US"/>
               </w:rPr>
               <w:t xml:space="preserve"> dan </w:t>
@@ -5287,7 +5416,8 @@
             <w:proofErr w:type="spellStart"/>
             <w:r>
               <w:rPr>
-                <w:sz w:val="18"/>
+                <w:sz w:val="16"/>
+                <w:szCs w:val="16"/>
                 <w:lang w:val="en-US"/>
               </w:rPr>
               <w:t>alasannya</w:t>
@@ -5306,7 +5436,8 @@
           <w:p>
             <w:pPr>
               <w:rPr>
-                <w:sz w:val="18"/>
+                <w:sz w:val="16"/>
+                <w:szCs w:val="16"/>
                 <w:lang w:val="en-US"/>
               </w:rPr>
             </w:pPr>
@@ -5323,7 +5454,8 @@
           <w:p>
             <w:pPr>
               <w:rPr>
-                <w:sz w:val="18"/>
+                <w:sz w:val="16"/>
+                <w:szCs w:val="16"/>
                 <w:lang w:val="en-US"/>
               </w:rPr>
             </w:pPr>
@@ -5340,7 +5472,8 @@
           <w:p>
             <w:pPr>
               <w:rPr>
-                <w:sz w:val="18"/>
+                <w:sz w:val="16"/>
+                <w:szCs w:val="16"/>
                 <w:lang w:val="en-US"/>
               </w:rPr>
             </w:pPr>
@@ -5367,7 +5500,7 @@
 </file>
 
 <file path=word/numbering.xml><?xml version="1.0" encoding="utf-8"?>
-<w:numbering xmlns:wpc="http://schemas.microsoft.com/office/word/2010/wordprocessingCanvas" xmlns:cx="http://schemas.microsoft.com/office/drawing/2014/chartex" xmlns:cx1="http://schemas.microsoft.com/office/drawing/2015/9/8/chartex" xmlns:cx2="http://schemas.microsoft.com/office/drawing/2015/10/21/chartex" xmlns:cx3="http://schemas.microsoft.com/office/drawing/2016/5/9/chartex" xmlns:cx4="http://schemas.microsoft.com/office/drawing/2016/5/10/chartex" xmlns:cx5="http://schemas.microsoft.com/office/drawing/2016/5/11/chartex" xmlns:cx6="http://schemas.microsoft.com/office/drawing/2016/5/12/chartex" xmlns:cx7="http://schemas.microsoft.com/office/drawing/2016/5/13/chartex" xmlns:cx8="http://schemas.microsoft.com/office/drawing/2016/5/14/chartex" xmlns:mc="http://schemas.openxmlformats.org/markup-compatibility/2006" xmlns:aink="http://schemas.microsoft.com/office/drawing/2016/ink" xmlns:am3d="http://schemas.microsoft.com/office/drawing/2017/model3d" xmlns:o="urn:schemas-microsoft-com:office:office" xmlns:oel="http://schemas.microsoft.com/office/2019/extlst" xmlns:r="http://schemas.openxmlformats.org/officeDocument/2006/relationships" xmlns:m="http://schemas.openxmlformats.org/officeDocument/2006/math" xmlns:v="urn:schemas-microsoft-com:vml" xmlns:wp14="http://schemas.microsoft.com/office/word/2010/wordprocessingDrawing" xmlns:wp="http://schemas.openxmlformats.org/drawingml/2006/wordprocessingDrawing" xmlns:w10="urn:schemas-microsoft-com:office:word" xmlns:w="http://schemas.openxmlformats.org/wordprocessingml/2006/main" xmlns:w14="http://schemas.microsoft.com/office/word/2010/wordml" xmlns:w15="http://schemas.microsoft.com/office/word/2012/wordml" xmlns:w16cex="http://schemas.microsoft.com/office/word/2018/wordml/cex" xmlns:w16cid="http://schemas.microsoft.com/office/word/2016/wordml/cid" xmlns:w16="http://schemas.microsoft.com/office/word/2018/wordml" xmlns:w16sdtdh="http://schemas.microsoft.com/office/word/2020/wordml/sdtdatahash" xmlns:w16se="http://schemas.microsoft.com/office/word/2015/wordml/symex" xmlns:wpg="http://schemas.microsoft.com/office/word/2010/wordprocessingGroup" xmlns:wpi="http://schemas.microsoft.com/office/word/2010/wordprocessingInk" xmlns:wne="http://schemas.microsoft.com/office/word/2006/wordml" xmlns:wps="http://schemas.microsoft.com/office/word/2010/wordprocessingShape" mc:Ignorable="w14 w15 w16se w16cid w16 w16cex w16sdtdh wp14">
+<w:numbering xmlns:wpc="http://schemas.microsoft.com/office/word/2010/wordprocessingCanvas" xmlns:cx="http://schemas.microsoft.com/office/drawing/2014/chartex" xmlns:cx1="http://schemas.microsoft.com/office/drawing/2015/9/8/chartex" xmlns:cx2="http://schemas.microsoft.com/office/drawing/2015/10/21/chartex" xmlns:cx3="http://schemas.microsoft.com/office/drawing/2016/5/9/chartex" xmlns:cx4="http://schemas.microsoft.com/office/drawing/2016/5/10/chartex" xmlns:cx5="http://schemas.microsoft.com/office/drawing/2016/5/11/chartex" xmlns:cx6="http://schemas.microsoft.com/office/drawing/2016/5/12/chartex" xmlns:cx7="http://schemas.microsoft.com/office/drawing/2016/5/13/chartex" xmlns:cx8="http://schemas.microsoft.com/office/drawing/2016/5/14/chartex" xmlns:mc="http://schemas.openxmlformats.org/markup-compatibility/2006" xmlns:aink="http://schemas.microsoft.com/office/drawing/2016/ink" xmlns:am3d="http://schemas.microsoft.com/office/drawing/2017/model3d" xmlns:o="urn:schemas-microsoft-com:office:office" xmlns:r="http://schemas.openxmlformats.org/officeDocument/2006/relationships" xmlns:m="http://schemas.openxmlformats.org/officeDocument/2006/math" xmlns:v="urn:schemas-microsoft-com:vml" xmlns:wp14="http://schemas.microsoft.com/office/word/2010/wordprocessingDrawing" xmlns:wp="http://schemas.openxmlformats.org/drawingml/2006/wordprocessingDrawing" xmlns:w10="urn:schemas-microsoft-com:office:word" xmlns:w="http://schemas.openxmlformats.org/wordprocessingml/2006/main" xmlns:w14="http://schemas.microsoft.com/office/word/2010/wordml" xmlns:w15="http://schemas.microsoft.com/office/word/2012/wordml" xmlns:w16cex="http://schemas.microsoft.com/office/word/2018/wordml/cex" xmlns:w16cid="http://schemas.microsoft.com/office/word/2016/wordml/cid" xmlns:w16="http://schemas.microsoft.com/office/word/2018/wordml" xmlns:w16sdtdh="http://schemas.microsoft.com/office/word/2020/wordml/sdtdatahash" xmlns:w16se="http://schemas.microsoft.com/office/word/2015/wordml/symex" xmlns:wpg="http://schemas.microsoft.com/office/word/2010/wordprocessingGroup" xmlns:wpi="http://schemas.microsoft.com/office/word/2010/wordprocessingInk" xmlns:wne="http://schemas.microsoft.com/office/word/2006/wordml" xmlns:wps="http://schemas.microsoft.com/office/word/2010/wordprocessingShape" mc:Ignorable="w14 w15 w16se w16cid w16 w16cex w16sdtdh wp14">
   <w:abstractNum w:abstractNumId="0" w15:restartNumberingAfterBreak="0">
     <w:nsid w:val="29461117"/>
     <w:multiLevelType w:val="hybridMultilevel"/>
@@ -5600,10 +5733,10 @@
       </w:pPr>
     </w:lvl>
   </w:abstractNum>
-  <w:num w:numId="1" w16cid:durableId="2103642359">
+  <w:num w:numId="1">
     <w:abstractNumId w:val="1"/>
   </w:num>
-  <w:num w:numId="2" w16cid:durableId="227814297">
+  <w:num w:numId="2">
     <w:abstractNumId w:val="0"/>
   </w:num>
 </w:numbering>

</xml_diff>